<commit_message>
Fix type in recursion worksheet
</commit_message>
<xml_diff>
--- a/resources/lessons/recursion/05_scratch_recursion/recursion_worksheet.docx
+++ b/resources/lessons/recursion/05_scratch_recursion/recursion_worksheet.docx
@@ -1742,23 +1742,7 @@
           <w:rFonts w:ascii="Garamond" w:hAnsi="Garamond"/>
           <w:color w:val="000000"/>
         </w:rPr>
-        <w:t xml:space="preserve">In </w:t>
-      </w:r>
-      <w:proofErr w:type="gramStart"/>
-      <w:r>
-        <w:rPr>
-          <w:rFonts w:ascii="Garamond" w:hAnsi="Garamond"/>
-          <w:color w:val="000000"/>
-        </w:rPr>
-        <w:t>a 2-3 sentences</w:t>
-      </w:r>
-      <w:proofErr w:type="gramEnd"/>
-      <w:r>
-        <w:rPr>
-          <w:rFonts w:ascii="Garamond" w:hAnsi="Garamond"/>
-          <w:color w:val="000000"/>
-        </w:rPr>
-        <w:t xml:space="preserve">, explain how different values of </w:t>
+        <w:t xml:space="preserve">In a 2-3 sentences, explain how different values of </w:t>
       </w:r>
       <w:proofErr w:type="spellStart"/>
       <w:r>
@@ -1782,7 +1766,21 @@
           <w:rFonts w:ascii="Garamond" w:hAnsi="Garamond"/>
           <w:color w:val="000000"/>
         </w:rPr>
-        <w:t>affect the overall shape of the tree.</w:t>
+        <w:t xml:space="preserve">affect the overall shape of the </w:t>
+      </w:r>
+      <w:r>
+        <w:rPr>
+          <w:rFonts w:ascii="Garamond" w:hAnsi="Garamond"/>
+          <w:color w:val="000000"/>
+        </w:rPr>
+        <w:t>snowflake</w:t>
+      </w:r>
+      <w:r>
+        <w:rPr>
+          <w:rFonts w:ascii="Garamond" w:hAnsi="Garamond"/>
+          <w:color w:val="000000"/>
+        </w:rPr>
+        <w:t>.</w:t>
       </w:r>
     </w:p>
     <w:p>

</xml_diff>